<commit_message>
Futoverseny_dokumentacio feltoltese & Futoverseny_feladatkorok modositasa
</commit_message>
<xml_diff>
--- a/Futoverseny_feladatkorok.docx
+++ b/Futoverseny_feladatkorok.docx
@@ -62,52 +62,27 @@
         <w:t>dokumentáció</w:t>
       </w:r>
       <w:r>
-        <w:t xml:space="preserve">, </w:t>
-      </w:r>
-      <w:proofErr w:type="spellStart"/>
-      <w:r>
-        <w:t>git</w:t>
-      </w:r>
-      <w:proofErr w:type="spellEnd"/>
-      <w:r>
-        <w:t xml:space="preserve"> repository</w:t>
+        <w:t>, git repository</w:t>
+      </w:r>
+      <w:r>
+        <w:t xml:space="preserve"> (</w:t>
+      </w:r>
+      <w:r>
+        <w:t>https://github.com/csapoB/futoverseny</w:t>
+      </w:r>
+      <w:r>
+        <w:t>)</w:t>
       </w:r>
     </w:p>
     <w:p>
       <w:r>
-        <w:t xml:space="preserve">Mészáros Gergő – </w:t>
-      </w:r>
-      <w:proofErr w:type="spellStart"/>
-      <w:r>
-        <w:t>Versenyzo.cs</w:t>
-      </w:r>
-      <w:proofErr w:type="spellEnd"/>
-      <w:r>
-        <w:t xml:space="preserve">, </w:t>
-      </w:r>
-      <w:proofErr w:type="spellStart"/>
-      <w:r>
-        <w:t>Palya.cs</w:t>
-      </w:r>
-      <w:proofErr w:type="spellEnd"/>
+        <w:t>Mészáros Gergő – Versenyzo.cs, Palya.cs</w:t>
+      </w:r>
     </w:p>
     <w:p>
       <w:r>
-        <w:t xml:space="preserve">Bakonyi Viktor – </w:t>
-      </w:r>
-      <w:proofErr w:type="spellStart"/>
-      <w:r>
-        <w:t>Verseny.cs</w:t>
-      </w:r>
-      <w:proofErr w:type="spellEnd"/>
-      <w:r>
-        <w:t xml:space="preserve">, </w:t>
-      </w:r>
-      <w:proofErr w:type="spellStart"/>
-      <w:r>
-        <w:t>Program.cs</w:t>
-      </w:r>
-      <w:proofErr w:type="spellEnd"/>
+        <w:t>Bakonyi Viktor – Verseny.cs, Program.cs</w:t>
+      </w:r>
     </w:p>
     <w:p/>
     <w:sectPr>
@@ -524,6 +499,7 @@
   <w:style w:type="character" w:default="1" w:styleId="Bekezdsalapbettpusa">
     <w:name w:val="Default Paragraph Font"/>
     <w:uiPriority w:val="1"/>
+    <w:semiHidden/>
     <w:unhideWhenUsed/>
   </w:style>
   <w:style w:type="table" w:default="1" w:styleId="Normltblzat">

</xml_diff>